<commit_message>
latest set of AI codes
</commit_message>
<xml_diff>
--- a/DM2212_Framework/ArtificialIntelligenceProgramming.docx
+++ b/DM2212_Framework/ArtificialIntelligenceProgramming.docx
@@ -1,6 +1,6 @@
 
 <file path=word/document.xml><?xml version="1.0" encoding="utf-8"?>
-<w:document xmlns:wpc="http://schemas.microsoft.com/office/word/2010/wordprocessingCanvas" xmlns:mc="http://schemas.openxmlformats.org/markup-compatibility/2006" xmlns:o="urn:schemas-microsoft-com:office:office" xmlns:r="http://schemas.openxmlformats.org/officeDocument/2006/relationships" xmlns:m="http://schemas.openxmlformats.org/officeDocument/2006/math" xmlns:v="urn:schemas-microsoft-com:vml" xmlns:wp14="http://schemas.microsoft.com/office/word/2010/wordprocessingDrawing" xmlns:wp="http://schemas.openxmlformats.org/drawingml/2006/wordprocessingDrawing" xmlns:w10="urn:schemas-microsoft-com:office:word" xmlns:w="http://schemas.openxmlformats.org/wordprocessingml/2006/main" xmlns:w14="http://schemas.microsoft.com/office/word/2010/wordml" xmlns:w15="http://schemas.microsoft.com/office/word/2012/wordml" xmlns:wpg="http://schemas.microsoft.com/office/word/2010/wordprocessingGroup" xmlns:wpi="http://schemas.microsoft.com/office/word/2010/wordprocessingInk" xmlns:wne="http://schemas.microsoft.com/office/word/2006/wordml" xmlns:wps="http://schemas.microsoft.com/office/word/2010/wordprocessingShape" mc:Ignorable="w14 w15 wp14">
+<w:document xmlns:wpc="http://schemas.microsoft.com/office/word/2010/wordprocessingCanvas" xmlns:cx="http://schemas.microsoft.com/office/drawing/2014/chartex" xmlns:cx1="http://schemas.microsoft.com/office/drawing/2015/9/8/chartex" xmlns:mc="http://schemas.openxmlformats.org/markup-compatibility/2006" xmlns:o="urn:schemas-microsoft-com:office:office" xmlns:r="http://schemas.openxmlformats.org/officeDocument/2006/relationships" xmlns:m="http://schemas.openxmlformats.org/officeDocument/2006/math" xmlns:v="urn:schemas-microsoft-com:vml" xmlns:wp14="http://schemas.microsoft.com/office/word/2010/wordprocessingDrawing" xmlns:wp="http://schemas.openxmlformats.org/drawingml/2006/wordprocessingDrawing" xmlns:w10="urn:schemas-microsoft-com:office:word" xmlns:w="http://schemas.openxmlformats.org/wordprocessingml/2006/main" xmlns:w14="http://schemas.microsoft.com/office/word/2010/wordml" xmlns:w15="http://schemas.microsoft.com/office/word/2012/wordml" xmlns:w16se="http://schemas.microsoft.com/office/word/2015/wordml/symex" xmlns:wpg="http://schemas.microsoft.com/office/word/2010/wordprocessingGroup" xmlns:wpi="http://schemas.microsoft.com/office/word/2010/wordprocessingInk" xmlns:wne="http://schemas.microsoft.com/office/word/2006/wordml" xmlns:wps="http://schemas.microsoft.com/office/word/2010/wordprocessingShape" mc:Ignorable="w14 w15 w16se wp14">
   <w:background w:color="FFFFFF"/>
   <w:body>
     <w:p>
@@ -204,10 +204,7 @@
         <w:t>Greet</w:t>
       </w:r>
       <w:r>
-        <w:t xml:space="preserve"> Customer (Probability Based</w:t>
-      </w:r>
-      <w:r>
-        <w:t>)</w:t>
+        <w:t xml:space="preserve"> Customer (Probability Based)</w:t>
       </w:r>
     </w:p>
     <w:p>
@@ -301,13 +298,7 @@
         <w:rPr>
           <w:b/>
         </w:rPr>
-        <w:t>Ent</w:t>
-      </w:r>
-      <w:r>
-        <w:rPr>
-          <w:b/>
-        </w:rPr>
-        <w:t>er Shop</w:t>
+        <w:t>Enter Shop</w:t>
       </w:r>
       <w:r>
         <w:rPr>
@@ -333,6 +324,7 @@
       <w:r>
         <w:rPr>
           <w:noProof/>
+          <w:lang w:val="en-SG" w:eastAsia="en-SG"/>
         </w:rPr>
         <w:drawing>
           <wp:inline distT="114300" distB="114300" distL="114300" distR="114300">
@@ -348,7 +340,7 @@
                     <pic:cNvPicPr preferRelativeResize="0"/>
                   </pic:nvPicPr>
                   <pic:blipFill>
-                    <a:blip r:embed="rId4"/>
+                    <a:blip r:embed="rId6"/>
                     <a:srcRect/>
                     <a:stretch>
                       <a:fillRect/>
@@ -379,8 +371,6 @@
         </w:rPr>
         <w:t xml:space="preserve"> </w:t>
       </w:r>
-      <w:bookmarkStart w:id="0" w:name="_GoBack"/>
-      <w:bookmarkEnd w:id="0"/>
     </w:p>
     <w:p>
       <w:r>
@@ -598,6 +588,7 @@
       <w:r>
         <w:rPr>
           <w:noProof/>
+          <w:lang w:val="en-SG" w:eastAsia="en-SG"/>
         </w:rPr>
         <w:drawing>
           <wp:inline distT="114300" distB="114300" distL="114300" distR="114300">
@@ -613,7 +604,7 @@
                     <pic:cNvPicPr preferRelativeResize="0"/>
                   </pic:nvPicPr>
                   <pic:blipFill>
-                    <a:blip r:embed="rId5"/>
+                    <a:blip r:embed="rId7"/>
                     <a:srcRect/>
                     <a:stretch>
                       <a:fillRect/>
@@ -1073,6 +1064,7 @@
       <w:r>
         <w:rPr>
           <w:noProof/>
+          <w:lang w:val="en-SG" w:eastAsia="en-SG"/>
         </w:rPr>
         <w:drawing>
           <wp:inline distT="114300" distB="114300" distL="114300" distR="114300">
@@ -1088,7 +1080,7 @@
                     <pic:cNvPicPr preferRelativeResize="0"/>
                   </pic:nvPicPr>
                   <pic:blipFill>
-                    <a:blip r:embed="rId6"/>
+                    <a:blip r:embed="rId8"/>
                     <a:srcRect/>
                     <a:stretch>
                       <a:fillRect/>
@@ -1112,6 +1104,12 @@
       </w:r>
     </w:p>
     <w:sectPr>
+      <w:headerReference w:type="even" r:id="rId9"/>
+      <w:headerReference w:type="default" r:id="rId10"/>
+      <w:footerReference w:type="even" r:id="rId11"/>
+      <w:footerReference w:type="default" r:id="rId12"/>
+      <w:headerReference w:type="first" r:id="rId13"/>
+      <w:footerReference w:type="first" r:id="rId14"/>
       <w:pgSz w:w="11909" w:h="16834"/>
       <w:pgMar w:top="1440" w:right="1440" w:bottom="1440" w:left="1440" w:header="720" w:footer="720" w:gutter="0"/>
       <w:pgNumType w:start="1"/>
@@ -1121,8 +1119,120 @@
 </w:document>
 </file>
 
+<file path=word/endnotes.xml><?xml version="1.0" encoding="utf-8"?>
+<w:endnotes xmlns:wpc="http://schemas.microsoft.com/office/word/2010/wordprocessingCanvas" xmlns:cx="http://schemas.microsoft.com/office/drawing/2014/chartex" xmlns:cx1="http://schemas.microsoft.com/office/drawing/2015/9/8/chartex" xmlns:mc="http://schemas.openxmlformats.org/markup-compatibility/2006" xmlns:o="urn:schemas-microsoft-com:office:office" xmlns:r="http://schemas.openxmlformats.org/officeDocument/2006/relationships" xmlns:m="http://schemas.openxmlformats.org/officeDocument/2006/math" xmlns:v="urn:schemas-microsoft-com:vml" xmlns:wp14="http://schemas.microsoft.com/office/word/2010/wordprocessingDrawing" xmlns:wp="http://schemas.openxmlformats.org/drawingml/2006/wordprocessingDrawing" xmlns:w10="urn:schemas-microsoft-com:office:word" xmlns:w="http://schemas.openxmlformats.org/wordprocessingml/2006/main" xmlns:w14="http://schemas.microsoft.com/office/word/2010/wordml" xmlns:w15="http://schemas.microsoft.com/office/word/2012/wordml" xmlns:w16se="http://schemas.microsoft.com/office/word/2015/wordml/symex" xmlns:wpg="http://schemas.microsoft.com/office/word/2010/wordprocessingGroup" xmlns:wpi="http://schemas.microsoft.com/office/word/2010/wordprocessingInk" xmlns:wne="http://schemas.microsoft.com/office/word/2006/wordml" xmlns:wps="http://schemas.microsoft.com/office/word/2010/wordprocessingShape" mc:Ignorable="w14 w15 w16se wp14">
+  <w:endnote w:type="separator" w:id="-1">
+    <w:p>
+      <w:pPr>
+        <w:spacing w:line="240" w:lineRule="auto"/>
+      </w:pPr>
+      <w:r>
+        <w:separator/>
+      </w:r>
+    </w:p>
+  </w:endnote>
+  <w:endnote w:type="continuationSeparator" w:id="0">
+    <w:p>
+      <w:pPr>
+        <w:spacing w:line="240" w:lineRule="auto"/>
+      </w:pPr>
+      <w:r>
+        <w:continuationSeparator/>
+      </w:r>
+    </w:p>
+  </w:endnote>
+</w:endnotes>
+</file>
+
+<file path=word/footer1.xml><?xml version="1.0" encoding="utf-8"?>
+<w:ftr xmlns:wpc="http://schemas.microsoft.com/office/word/2010/wordprocessingCanvas" xmlns:cx="http://schemas.microsoft.com/office/drawing/2014/chartex" xmlns:cx1="http://schemas.microsoft.com/office/drawing/2015/9/8/chartex" xmlns:mc="http://schemas.openxmlformats.org/markup-compatibility/2006" xmlns:o="urn:schemas-microsoft-com:office:office" xmlns:r="http://schemas.openxmlformats.org/officeDocument/2006/relationships" xmlns:m="http://schemas.openxmlformats.org/officeDocument/2006/math" xmlns:v="urn:schemas-microsoft-com:vml" xmlns:wp14="http://schemas.microsoft.com/office/word/2010/wordprocessingDrawing" xmlns:wp="http://schemas.openxmlformats.org/drawingml/2006/wordprocessingDrawing" xmlns:w10="urn:schemas-microsoft-com:office:word" xmlns:w="http://schemas.openxmlformats.org/wordprocessingml/2006/main" xmlns:w14="http://schemas.microsoft.com/office/word/2010/wordml" xmlns:w15="http://schemas.microsoft.com/office/word/2012/wordml" xmlns:w16se="http://schemas.microsoft.com/office/word/2015/wordml/symex" xmlns:wpg="http://schemas.microsoft.com/office/word/2010/wordprocessingGroup" xmlns:wpi="http://schemas.microsoft.com/office/word/2010/wordprocessingInk" xmlns:wne="http://schemas.microsoft.com/office/word/2006/wordml" xmlns:wps="http://schemas.microsoft.com/office/word/2010/wordprocessingShape" mc:Ignorable="w14 w15 w16se wp14">
+  <w:p>
+    <w:pPr>
+      <w:pStyle w:val="Footer"/>
+    </w:pPr>
+  </w:p>
+</w:ftr>
+</file>
+
+<file path=word/footer2.xml><?xml version="1.0" encoding="utf-8"?>
+<w:ftr xmlns:wpc="http://schemas.microsoft.com/office/word/2010/wordprocessingCanvas" xmlns:cx="http://schemas.microsoft.com/office/drawing/2014/chartex" xmlns:cx1="http://schemas.microsoft.com/office/drawing/2015/9/8/chartex" xmlns:mc="http://schemas.openxmlformats.org/markup-compatibility/2006" xmlns:o="urn:schemas-microsoft-com:office:office" xmlns:r="http://schemas.openxmlformats.org/officeDocument/2006/relationships" xmlns:m="http://schemas.openxmlformats.org/officeDocument/2006/math" xmlns:v="urn:schemas-microsoft-com:vml" xmlns:wp14="http://schemas.microsoft.com/office/word/2010/wordprocessingDrawing" xmlns:wp="http://schemas.openxmlformats.org/drawingml/2006/wordprocessingDrawing" xmlns:w10="urn:schemas-microsoft-com:office:word" xmlns:w="http://schemas.openxmlformats.org/wordprocessingml/2006/main" xmlns:w14="http://schemas.microsoft.com/office/word/2010/wordml" xmlns:w15="http://schemas.microsoft.com/office/word/2012/wordml" xmlns:w16se="http://schemas.microsoft.com/office/word/2015/wordml/symex" xmlns:wpg="http://schemas.microsoft.com/office/word/2010/wordprocessingGroup" xmlns:wpi="http://schemas.microsoft.com/office/word/2010/wordprocessingInk" xmlns:wne="http://schemas.microsoft.com/office/word/2006/wordml" xmlns:wps="http://schemas.microsoft.com/office/word/2010/wordprocessingShape" mc:Ignorable="w14 w15 w16se wp14">
+  <w:p>
+    <w:pPr>
+      <w:pStyle w:val="Footer"/>
+    </w:pPr>
+    <w:bookmarkStart w:id="0" w:name="_GoBack"/>
+    <w:bookmarkEnd w:id="0"/>
+  </w:p>
+</w:ftr>
+</file>
+
+<file path=word/footer3.xml><?xml version="1.0" encoding="utf-8"?>
+<w:ftr xmlns:wpc="http://schemas.microsoft.com/office/word/2010/wordprocessingCanvas" xmlns:cx="http://schemas.microsoft.com/office/drawing/2014/chartex" xmlns:cx1="http://schemas.microsoft.com/office/drawing/2015/9/8/chartex" xmlns:mc="http://schemas.openxmlformats.org/markup-compatibility/2006" xmlns:o="urn:schemas-microsoft-com:office:office" xmlns:r="http://schemas.openxmlformats.org/officeDocument/2006/relationships" xmlns:m="http://schemas.openxmlformats.org/officeDocument/2006/math" xmlns:v="urn:schemas-microsoft-com:vml" xmlns:wp14="http://schemas.microsoft.com/office/word/2010/wordprocessingDrawing" xmlns:wp="http://schemas.openxmlformats.org/drawingml/2006/wordprocessingDrawing" xmlns:w10="urn:schemas-microsoft-com:office:word" xmlns:w="http://schemas.openxmlformats.org/wordprocessingml/2006/main" xmlns:w14="http://schemas.microsoft.com/office/word/2010/wordml" xmlns:w15="http://schemas.microsoft.com/office/word/2012/wordml" xmlns:w16se="http://schemas.microsoft.com/office/word/2015/wordml/symex" xmlns:wpg="http://schemas.microsoft.com/office/word/2010/wordprocessingGroup" xmlns:wpi="http://schemas.microsoft.com/office/word/2010/wordprocessingInk" xmlns:wne="http://schemas.microsoft.com/office/word/2006/wordml" xmlns:wps="http://schemas.microsoft.com/office/word/2010/wordprocessingShape" mc:Ignorable="w14 w15 w16se wp14">
+  <w:p>
+    <w:pPr>
+      <w:pStyle w:val="Footer"/>
+    </w:pPr>
+  </w:p>
+</w:ftr>
+</file>
+
+<file path=word/footnotes.xml><?xml version="1.0" encoding="utf-8"?>
+<w:footnotes xmlns:wpc="http://schemas.microsoft.com/office/word/2010/wordprocessingCanvas" xmlns:cx="http://schemas.microsoft.com/office/drawing/2014/chartex" xmlns:cx1="http://schemas.microsoft.com/office/drawing/2015/9/8/chartex" xmlns:mc="http://schemas.openxmlformats.org/markup-compatibility/2006" xmlns:o="urn:schemas-microsoft-com:office:office" xmlns:r="http://schemas.openxmlformats.org/officeDocument/2006/relationships" xmlns:m="http://schemas.openxmlformats.org/officeDocument/2006/math" xmlns:v="urn:schemas-microsoft-com:vml" xmlns:wp14="http://schemas.microsoft.com/office/word/2010/wordprocessingDrawing" xmlns:wp="http://schemas.openxmlformats.org/drawingml/2006/wordprocessingDrawing" xmlns:w10="urn:schemas-microsoft-com:office:word" xmlns:w="http://schemas.openxmlformats.org/wordprocessingml/2006/main" xmlns:w14="http://schemas.microsoft.com/office/word/2010/wordml" xmlns:w15="http://schemas.microsoft.com/office/word/2012/wordml" xmlns:w16se="http://schemas.microsoft.com/office/word/2015/wordml/symex" xmlns:wpg="http://schemas.microsoft.com/office/word/2010/wordprocessingGroup" xmlns:wpi="http://schemas.microsoft.com/office/word/2010/wordprocessingInk" xmlns:wne="http://schemas.microsoft.com/office/word/2006/wordml" xmlns:wps="http://schemas.microsoft.com/office/word/2010/wordprocessingShape" mc:Ignorable="w14 w15 w16se wp14">
+  <w:footnote w:type="separator" w:id="-1">
+    <w:p>
+      <w:pPr>
+        <w:spacing w:line="240" w:lineRule="auto"/>
+      </w:pPr>
+      <w:r>
+        <w:separator/>
+      </w:r>
+    </w:p>
+  </w:footnote>
+  <w:footnote w:type="continuationSeparator" w:id="0">
+    <w:p>
+      <w:pPr>
+        <w:spacing w:line="240" w:lineRule="auto"/>
+      </w:pPr>
+      <w:r>
+        <w:continuationSeparator/>
+      </w:r>
+    </w:p>
+  </w:footnote>
+</w:footnotes>
+</file>
+
+<file path=word/header1.xml><?xml version="1.0" encoding="utf-8"?>
+<w:hdr xmlns:wpc="http://schemas.microsoft.com/office/word/2010/wordprocessingCanvas" xmlns:cx="http://schemas.microsoft.com/office/drawing/2014/chartex" xmlns:cx1="http://schemas.microsoft.com/office/drawing/2015/9/8/chartex" xmlns:mc="http://schemas.openxmlformats.org/markup-compatibility/2006" xmlns:o="urn:schemas-microsoft-com:office:office" xmlns:r="http://schemas.openxmlformats.org/officeDocument/2006/relationships" xmlns:m="http://schemas.openxmlformats.org/officeDocument/2006/math" xmlns:v="urn:schemas-microsoft-com:vml" xmlns:wp14="http://schemas.microsoft.com/office/word/2010/wordprocessingDrawing" xmlns:wp="http://schemas.openxmlformats.org/drawingml/2006/wordprocessingDrawing" xmlns:w10="urn:schemas-microsoft-com:office:word" xmlns:w="http://schemas.openxmlformats.org/wordprocessingml/2006/main" xmlns:w14="http://schemas.microsoft.com/office/word/2010/wordml" xmlns:w15="http://schemas.microsoft.com/office/word/2012/wordml" xmlns:w16se="http://schemas.microsoft.com/office/word/2015/wordml/symex" xmlns:wpg="http://schemas.microsoft.com/office/word/2010/wordprocessingGroup" xmlns:wpi="http://schemas.microsoft.com/office/word/2010/wordprocessingInk" xmlns:wne="http://schemas.microsoft.com/office/word/2006/wordml" xmlns:wps="http://schemas.microsoft.com/office/word/2010/wordprocessingShape" mc:Ignorable="w14 w15 w16se wp14">
+  <w:p>
+    <w:pPr>
+      <w:pStyle w:val="Header"/>
+    </w:pPr>
+  </w:p>
+</w:hdr>
+</file>
+
+<file path=word/header2.xml><?xml version="1.0" encoding="utf-8"?>
+<w:hdr xmlns:wpc="http://schemas.microsoft.com/office/word/2010/wordprocessingCanvas" xmlns:cx="http://schemas.microsoft.com/office/drawing/2014/chartex" xmlns:cx1="http://schemas.microsoft.com/office/drawing/2015/9/8/chartex" xmlns:mc="http://schemas.openxmlformats.org/markup-compatibility/2006" xmlns:o="urn:schemas-microsoft-com:office:office" xmlns:r="http://schemas.openxmlformats.org/officeDocument/2006/relationships" xmlns:m="http://schemas.openxmlformats.org/officeDocument/2006/math" xmlns:v="urn:schemas-microsoft-com:vml" xmlns:wp14="http://schemas.microsoft.com/office/word/2010/wordprocessingDrawing" xmlns:wp="http://schemas.openxmlformats.org/drawingml/2006/wordprocessingDrawing" xmlns:w10="urn:schemas-microsoft-com:office:word" xmlns:w="http://schemas.openxmlformats.org/wordprocessingml/2006/main" xmlns:w14="http://schemas.microsoft.com/office/word/2010/wordml" xmlns:w15="http://schemas.microsoft.com/office/word/2012/wordml" xmlns:w16se="http://schemas.microsoft.com/office/word/2015/wordml/symex" xmlns:wpg="http://schemas.microsoft.com/office/word/2010/wordprocessingGroup" xmlns:wpi="http://schemas.microsoft.com/office/word/2010/wordprocessingInk" xmlns:wne="http://schemas.microsoft.com/office/word/2006/wordml" xmlns:wps="http://schemas.microsoft.com/office/word/2010/wordprocessingShape" mc:Ignorable="w14 w15 w16se wp14">
+  <w:p>
+    <w:pPr>
+      <w:pStyle w:val="Header"/>
+    </w:pPr>
+  </w:p>
+</w:hdr>
+</file>
+
+<file path=word/header3.xml><?xml version="1.0" encoding="utf-8"?>
+<w:hdr xmlns:wpc="http://schemas.microsoft.com/office/word/2010/wordprocessingCanvas" xmlns:cx="http://schemas.microsoft.com/office/drawing/2014/chartex" xmlns:cx1="http://schemas.microsoft.com/office/drawing/2015/9/8/chartex" xmlns:mc="http://schemas.openxmlformats.org/markup-compatibility/2006" xmlns:o="urn:schemas-microsoft-com:office:office" xmlns:r="http://schemas.openxmlformats.org/officeDocument/2006/relationships" xmlns:m="http://schemas.openxmlformats.org/officeDocument/2006/math" xmlns:v="urn:schemas-microsoft-com:vml" xmlns:wp14="http://schemas.microsoft.com/office/word/2010/wordprocessingDrawing" xmlns:wp="http://schemas.openxmlformats.org/drawingml/2006/wordprocessingDrawing" xmlns:w10="urn:schemas-microsoft-com:office:word" xmlns:w="http://schemas.openxmlformats.org/wordprocessingml/2006/main" xmlns:w14="http://schemas.microsoft.com/office/word/2010/wordml" xmlns:w15="http://schemas.microsoft.com/office/word/2012/wordml" xmlns:w16se="http://schemas.microsoft.com/office/word/2015/wordml/symex" xmlns:wpg="http://schemas.microsoft.com/office/word/2010/wordprocessingGroup" xmlns:wpi="http://schemas.microsoft.com/office/word/2010/wordprocessingInk" xmlns:wne="http://schemas.microsoft.com/office/word/2006/wordml" xmlns:wps="http://schemas.microsoft.com/office/word/2010/wordprocessingShape" mc:Ignorable="w14 w15 w16se wp14">
+  <w:p>
+    <w:pPr>
+      <w:pStyle w:val="Header"/>
+    </w:pPr>
+  </w:p>
+</w:hdr>
+</file>
+
 <file path=word/styles.xml><?xml version="1.0" encoding="utf-8"?>
-<w:styles xmlns:mc="http://schemas.openxmlformats.org/markup-compatibility/2006" xmlns:r="http://schemas.openxmlformats.org/officeDocument/2006/relationships" xmlns:w="http://schemas.openxmlformats.org/wordprocessingml/2006/main" xmlns:w14="http://schemas.microsoft.com/office/word/2010/wordml" xmlns:w15="http://schemas.microsoft.com/office/word/2012/wordml" mc:Ignorable="w14 w15">
+<w:styles xmlns:mc="http://schemas.openxmlformats.org/markup-compatibility/2006" xmlns:r="http://schemas.openxmlformats.org/officeDocument/2006/relationships" xmlns:w="http://schemas.openxmlformats.org/wordprocessingml/2006/main" xmlns:w14="http://schemas.microsoft.com/office/word/2010/wordml" xmlns:w15="http://schemas.microsoft.com/office/word/2012/wordml" xmlns:w16se="http://schemas.microsoft.com/office/word/2015/wordml/symex" mc:Ignorable="w14 w15 w16se">
   <w:docDefaults>
     <w:rPrDefault>
       <w:rPr>
@@ -1670,6 +1780,50 @@
       <w:szCs w:val="30"/>
     </w:rPr>
   </w:style>
+  <w:style w:type="paragraph" w:styleId="Header">
+    <w:name w:val="header"/>
+    <w:basedOn w:val="Normal"/>
+    <w:link w:val="HeaderChar"/>
+    <w:uiPriority w:val="99"/>
+    <w:unhideWhenUsed/>
+    <w:rsid w:val="005A3971"/>
+    <w:pPr>
+      <w:tabs>
+        <w:tab w:val="center" w:pos="4513"/>
+        <w:tab w:val="right" w:pos="9026"/>
+      </w:tabs>
+      <w:spacing w:line="240" w:lineRule="auto"/>
+    </w:pPr>
+  </w:style>
+  <w:style w:type="character" w:customStyle="1" w:styleId="HeaderChar">
+    <w:name w:val="Header Char"/>
+    <w:basedOn w:val="DefaultParagraphFont"/>
+    <w:link w:val="Header"/>
+    <w:uiPriority w:val="99"/>
+    <w:rsid w:val="005A3971"/>
+  </w:style>
+  <w:style w:type="paragraph" w:styleId="Footer">
+    <w:name w:val="footer"/>
+    <w:basedOn w:val="Normal"/>
+    <w:link w:val="FooterChar"/>
+    <w:uiPriority w:val="99"/>
+    <w:unhideWhenUsed/>
+    <w:rsid w:val="005A3971"/>
+    <w:pPr>
+      <w:tabs>
+        <w:tab w:val="center" w:pos="4513"/>
+        <w:tab w:val="right" w:pos="9026"/>
+      </w:tabs>
+      <w:spacing w:line="240" w:lineRule="auto"/>
+    </w:pPr>
+  </w:style>
+  <w:style w:type="character" w:customStyle="1" w:styleId="FooterChar">
+    <w:name w:val="Footer Char"/>
+    <w:basedOn w:val="DefaultParagraphFont"/>
+    <w:link w:val="Footer"/>
+    <w:uiPriority w:val="99"/>
+    <w:rsid w:val="005A3971"/>
+  </w:style>
 </w:styles>
 </file>
 

</xml_diff>